<commit_message>
Update Group Project Proposal.docx
</commit_message>
<xml_diff>
--- a/Group Project Proposal.docx
+++ b/Group Project Proposal.docx
@@ -9,41 +9,25 @@
       <w:r>
         <w:t>De creation</w:t>
       </w:r>
+    </w:p>
+    <w:p>
+      <w:pPr>
+        <w:pStyle w:val="Title"/>
+      </w:pPr>
+      <w:r>
+        <w:t>proposal</w:t>
+      </w:r>
+    </w:p>
+    <w:p>
+      <w:pPr>
+        <w:pStyle w:val="Subtitle"/>
+      </w:pPr>
+      <w:r>
+        <w:t>1/9/2018</w:t>
+      </w:r>
       <w:bookmarkStart w:id="0" w:name="_GoBack"/>
       <w:bookmarkEnd w:id="0"/>
     </w:p>
-    <w:p>
-      <w:pPr>
-        <w:pStyle w:val="Title"/>
-      </w:pPr>
-      <w:r>
-        <w:t>proposal</w:t>
-      </w:r>
-    </w:p>
-    <w:sdt>
-      <w:sdtPr>
-        <w:alias w:val="Enter date:"/>
-        <w:tag w:val="Enter date:"/>
-        <w:id w:val="-424797801"/>
-        <w:placeholder>
-          <w:docPart w:val="159EFD2362FA4ED6AD630269C816EF96"/>
-        </w:placeholder>
-        <w:temporary/>
-        <w:showingPlcHdr/>
-        <w15:appearance w15:val="hidden"/>
-      </w:sdtPr>
-      <w:sdtEndPr/>
-      <w:sdtContent>
-        <w:p>
-          <w:pPr>
-            <w:pStyle w:val="Subtitle"/>
-          </w:pPr>
-          <w:r>
-            <w:t>Date</w:t>
-          </w:r>
-        </w:p>
-      </w:sdtContent>
-    </w:sdt>
     <w:p>
       <w:pPr>
         <w:pStyle w:val="Heading1"/>
@@ -113,7 +97,7 @@
             <w:r>
               <w:rPr>
                 <w:noProof/>
-                <w:lang w:val="en-IN" w:eastAsia="en-IN"/>
+                <w:lang w:eastAsia="en-US"/>
               </w:rPr>
               <mc:AlternateContent>
                 <mc:Choice Requires="wpg">
@@ -753,7 +737,7 @@
             <w:r>
               <w:rPr>
                 <w:noProof/>
-                <w:lang w:val="en-IN" w:eastAsia="en-IN"/>
+                <w:lang w:eastAsia="en-US"/>
               </w:rPr>
               <mc:AlternateContent>
                 <mc:Choice Requires="wpg">
@@ -1389,15 +1373,7 @@
               <w:cnfStyle w:val="000000000000" w:firstRow="0" w:lastRow="0" w:firstColumn="0" w:lastColumn="0" w:oddVBand="0" w:evenVBand="0" w:oddHBand="0" w:evenHBand="0" w:firstRowFirstColumn="0" w:firstRowLastColumn="0" w:lastRowFirstColumn="0" w:lastRowLastColumn="0"/>
             </w:pPr>
             <w:r>
-              <w:t xml:space="preserve">Technical requirements and limitations (Specific browser versions, Operating System versions, connectivity requirements </w:t>
-            </w:r>
-            <w:proofErr w:type="spellStart"/>
-            <w:r>
-              <w:t>etc</w:t>
-            </w:r>
-            <w:proofErr w:type="spellEnd"/>
-            <w:r>
-              <w:t>)</w:t>
+              <w:t>Technical requirements and limitations (Specific browser versions, Operating System versions, connectivity requirements etc)</w:t>
             </w:r>
           </w:p>
           <w:p>
@@ -1452,7 +1428,7 @@
             <w:r>
               <w:rPr>
                 <w:noProof/>
-                <w:lang w:val="en-IN" w:eastAsia="en-IN"/>
+                <w:lang w:eastAsia="en-US"/>
               </w:rPr>
               <mc:AlternateContent>
                 <mc:Choice Requires="wpg">
@@ -2520,13 +2496,8 @@
         <w:t>End time:</w:t>
       </w:r>
       <w:r>
-        <w:t xml:space="preserve"> </w:t>
-      </w:r>
-      <w:proofErr w:type="gramStart"/>
-      <w:r>
-        <w:t>week  11</w:t>
-      </w:r>
-      <w:proofErr w:type="gramEnd"/>
+        <w:t xml:space="preserve"> week  11</w:t>
+      </w:r>
     </w:p>
     <w:p>
       <w:pPr>
@@ -2538,15 +2509,7 @@
         <w:contextualSpacing/>
       </w:pPr>
       <w:r>
-        <w:t>.</w:t>
-      </w:r>
-      <w:proofErr w:type="spellStart"/>
-      <w:r>
-        <w:t>sql</w:t>
-      </w:r>
-      <w:proofErr w:type="spellEnd"/>
-      <w:r>
-        <w:t xml:space="preserve"> file of the application database:</w:t>
+        <w:t>.sql file of the application database:</w:t>
       </w:r>
     </w:p>
     <w:p>
@@ -2840,7 +2803,7 @@
             <w:r>
               <w:rPr>
                 <w:noProof/>
-                <w:lang w:val="en-IN" w:eastAsia="en-IN"/>
+                <w:lang w:eastAsia="en-US"/>
               </w:rPr>
               <mc:AlternateContent>
                 <mc:Choice Requires="wpg">
@@ -3416,7 +3379,7 @@
             <w:r>
               <w:rPr>
                 <w:noProof/>
-                <w:lang w:val="en-IN" w:eastAsia="en-IN"/>
+                <w:lang w:eastAsia="en-US"/>
               </w:rPr>
               <mc:AlternateContent>
                 <mc:Choice Requires="wpg">
@@ -7173,32 +7136,6 @@
   <w:docParts>
     <w:docPart>
       <w:docPartPr>
-        <w:name w:val="159EFD2362FA4ED6AD630269C816EF96"/>
-        <w:category>
-          <w:name w:val="General"/>
-          <w:gallery w:val="placeholder"/>
-        </w:category>
-        <w:types>
-          <w:type w:val="bbPlcHdr"/>
-        </w:types>
-        <w:behaviors>
-          <w:behavior w:val="content"/>
-        </w:behaviors>
-        <w:guid w:val="{EE859553-8D83-4251-8269-994D90904036}"/>
-      </w:docPartPr>
-      <w:docPartBody>
-        <w:p>
-          <w:pPr>
-            <w:pStyle w:val="159EFD2362FA4ED6AD630269C816EF96"/>
-          </w:pPr>
-          <w:r>
-            <w:t>Date</w:t>
-          </w:r>
-        </w:p>
-      </w:docPartBody>
-    </w:docPart>
-    <w:docPart>
-      <w:docPartPr>
         <w:name w:val="233D0CECA8A948ED9A1CC4FE6BC59BDC"/>
         <w:category>
           <w:name w:val="General"/>
@@ -7572,7 +7509,7 @@
     <w:charset w:val="00"/>
     <w:family w:val="swiss"/>
     <w:pitch w:val="variable"/>
-    <w:sig w:usb0="E0002EFF" w:usb1="C000785B" w:usb2="00000009" w:usb3="00000000" w:csb0="000001FF" w:csb1="00000000"/>
+    <w:sig w:usb0="E0002EFF" w:usb1="C0007843" w:usb2="00000009" w:usb3="00000000" w:csb0="000001FF" w:csb1="00000000"/>
   </w:font>
   <w:font w:name="Arial Black">
     <w:panose1 w:val="020B0A04020102020204"/>
@@ -7613,6 +7550,7 @@
   </w:compat>
   <w:rsids>
     <w:rsidRoot w:val="00C55753"/>
+    <w:rsid w:val="002E629C"/>
     <w:rsid w:val="00AA08D5"/>
     <w:rsid w:val="00C55753"/>
     <w:rsid w:val="00F9702F"/>

</xml_diff>